<commit_message>
added .gitignore, bash_commands.docx, git_commands.docx, fastq_quality_control.docx, run_cutadapt.sh, run_fastqc.sh
</commit_message>
<xml_diff>
--- a/git_commands.docx
+++ b/git_commands.docx
@@ -19,16 +19,300 @@
     <w:p/>
     <w:p>
       <w:r>
-        <w:t>To create a git repository, go to target directory, and type:</w:t>
+        <w:t xml:space="preserve">First, let us create a git remote repo on </w:t>
+      </w:r>
+      <w:proofErr w:type="spellStart"/>
+      <w:r>
+        <w:t>github</w:t>
+      </w:r>
+      <w:proofErr w:type="spellEnd"/>
+      <w:r>
+        <w:t xml:space="preserve">. If you don’t have a </w:t>
+      </w:r>
+      <w:proofErr w:type="spellStart"/>
+      <w:r>
+        <w:t>github</w:t>
+      </w:r>
+      <w:proofErr w:type="spellEnd"/>
+      <w:r>
+        <w:t xml:space="preserve"> account, you should really create one on </w:t>
+      </w:r>
+      <w:hyperlink r:id="rId6" w:history="1">
+        <w:r>
+          <w:rPr>
+            <w:rStyle w:val="Hyperlink"/>
+          </w:rPr>
+          <w:t>https://www.github.com</w:t>
+        </w:r>
+      </w:hyperlink>
+      <w:r>
+        <w:t xml:space="preserve">. After you have a personal account, </w:t>
+      </w:r>
+      <w:proofErr w:type="spellStart"/>
+      <w:r>
+        <w:t>clikc</w:t>
+      </w:r>
+      <w:proofErr w:type="spellEnd"/>
+      <w:r>
+        <w:t xml:space="preserve"> on the ‘plus’ button on the </w:t>
+      </w:r>
+      <w:proofErr w:type="spellStart"/>
+      <w:r>
+        <w:t>topright</w:t>
+      </w:r>
+      <w:proofErr w:type="spellEnd"/>
+      <w:r>
+        <w:t xml:space="preserve"> corner to create a new repository. You will see the following page. </w:t>
       </w:r>
     </w:p>
     <w:p/>
     <w:p>
-      <w:pPr>
-        <w:rPr>
-          <w:rFonts w:ascii="Cambria Math" w:hAnsi="Cambria Math"/>
-          <w:oMath/>
-        </w:rPr>
+      <w:r>
+        <w:rPr>
+          <w:noProof/>
+        </w:rPr>
+        <w:drawing>
+          <wp:inline distT="0" distB="0" distL="0" distR="0" wp14:anchorId="2B6F74D9" wp14:editId="6DE27EB3">
+            <wp:extent cx="5486400" cy="3517181"/>
+            <wp:effectExtent l="0" t="0" r="0" b="0"/>
+            <wp:docPr id="1" name="Picture 1"/>
+            <wp:cNvGraphicFramePr>
+              <a:graphicFrameLocks xmlns:a="http://schemas.openxmlformats.org/drawingml/2006/main" noChangeAspect="1"/>
+            </wp:cNvGraphicFramePr>
+            <a:graphic xmlns:a="http://schemas.openxmlformats.org/drawingml/2006/main">
+              <a:graphicData uri="http://schemas.openxmlformats.org/drawingml/2006/picture">
+                <pic:pic xmlns:pic="http://schemas.openxmlformats.org/drawingml/2006/picture">
+                  <pic:nvPicPr>
+                    <pic:cNvPr id="0" name="Picture 1"/>
+                    <pic:cNvPicPr>
+                      <a:picLocks noChangeAspect="1" noChangeArrowheads="1"/>
+                    </pic:cNvPicPr>
+                  </pic:nvPicPr>
+                  <pic:blipFill>
+                    <a:blip r:embed="rId7">
+                      <a:extLst>
+                        <a:ext uri="{28A0092B-C50C-407E-A947-70E740481C1C}">
+                          <a14:useLocalDpi xmlns:a14="http://schemas.microsoft.com/office/drawing/2010/main" val="0"/>
+                        </a:ext>
+                      </a:extLst>
+                    </a:blip>
+                    <a:srcRect/>
+                    <a:stretch>
+                      <a:fillRect/>
+                    </a:stretch>
+                  </pic:blipFill>
+                  <pic:spPr bwMode="auto">
+                    <a:xfrm>
+                      <a:off x="0" y="0"/>
+                      <a:ext cx="5486400" cy="3517181"/>
+                    </a:xfrm>
+                    <a:prstGeom prst="rect">
+                      <a:avLst/>
+                    </a:prstGeom>
+                    <a:noFill/>
+                    <a:ln>
+                      <a:noFill/>
+                    </a:ln>
+                  </pic:spPr>
+                </pic:pic>
+              </a:graphicData>
+            </a:graphic>
+          </wp:inline>
+        </w:drawing>
+      </w:r>
+    </w:p>
+    <w:p/>
+    <w:p>
+      <w:r>
+        <w:t xml:space="preserve">Enter repository name, and click on ‘Create repository’. </w:t>
+      </w:r>
+    </w:p>
+    <w:p/>
+    <w:p>
+      <w:r>
+        <w:t xml:space="preserve">Now clone this repository to your local machine: </w:t>
+      </w:r>
+    </w:p>
+    <w:p>
+      <w:pPr>
+        <w:rPr>
+          <w:i/>
+        </w:rPr>
+      </w:pPr>
+    </w:p>
+    <w:p>
+      <w:pPr>
+        <w:pBdr>
+          <w:top w:val="single" w:sz="4" w:space="1" w:color="auto"/>
+          <w:left w:val="single" w:sz="4" w:space="4" w:color="auto"/>
+          <w:bottom w:val="single" w:sz="4" w:space="1" w:color="auto"/>
+          <w:right w:val="single" w:sz="4" w:space="4" w:color="auto"/>
+        </w:pBdr>
+        <w:rPr>
+          <w:i/>
+        </w:rPr>
+      </w:pPr>
+      <w:r>
+        <w:rPr>
+          <w:i/>
+        </w:rPr>
+        <w:t xml:space="preserve">$ </w:t>
+      </w:r>
+      <w:proofErr w:type="gramStart"/>
+      <w:r>
+        <w:rPr>
+          <w:i/>
+        </w:rPr>
+        <w:t>git</w:t>
+      </w:r>
+      <w:proofErr w:type="gramEnd"/>
+      <w:r>
+        <w:rPr>
+          <w:i/>
+        </w:rPr>
+        <w:t xml:space="preserve"> cl</w:t>
+      </w:r>
+      <w:bookmarkStart w:id="0" w:name="_GoBack"/>
+      <w:bookmarkEnd w:id="0"/>
+      <w:r>
+        <w:rPr>
+          <w:i/>
+        </w:rPr>
+        <w:t xml:space="preserve">one </w:t>
+      </w:r>
+      <w:proofErr w:type="spellStart"/>
+      <w:r>
+        <w:rPr>
+          <w:i/>
+        </w:rPr>
+        <w:t>git@github.com:lbxjollier</w:t>
+      </w:r>
+      <w:proofErr w:type="spellEnd"/>
+      <w:r>
+        <w:rPr>
+          <w:i/>
+        </w:rPr>
+        <w:t>/</w:t>
+      </w:r>
+      <w:proofErr w:type="spellStart"/>
+      <w:r>
+        <w:rPr>
+          <w:i/>
+        </w:rPr>
+        <w:t>bioinformatics_toolbox.git</w:t>
+      </w:r>
+      <w:proofErr w:type="spellEnd"/>
+    </w:p>
+    <w:p>
+      <w:pPr>
+        <w:rPr>
+          <w:i/>
+        </w:rPr>
+      </w:pPr>
+    </w:p>
+    <w:p>
+      <w:r>
+        <w:t xml:space="preserve"># If you encounter the following error, follow this </w:t>
+      </w:r>
+      <w:hyperlink r:id="rId8" w:history="1">
+        <w:r>
+          <w:rPr>
+            <w:rStyle w:val="Hyperlink"/>
+          </w:rPr>
+          <w:t>link</w:t>
+        </w:r>
+      </w:hyperlink>
+      <w:r>
+        <w:t xml:space="preserve"> to generate a public </w:t>
+      </w:r>
+      <w:proofErr w:type="spellStart"/>
+      <w:proofErr w:type="gramStart"/>
+      <w:r>
+        <w:t>ssh</w:t>
+      </w:r>
+      <w:proofErr w:type="spellEnd"/>
+      <w:proofErr w:type="gramEnd"/>
+      <w:r>
+        <w:t xml:space="preserve"> key. </w:t>
+      </w:r>
+    </w:p>
+    <w:p>
+      <w:pPr>
+        <w:rPr>
+          <w:i/>
+        </w:rPr>
+      </w:pPr>
+      <w:r>
+        <w:rPr>
+          <w:i/>
+        </w:rPr>
+        <w:t>Permission denied (</w:t>
+      </w:r>
+      <w:proofErr w:type="spellStart"/>
+      <w:r>
+        <w:rPr>
+          <w:i/>
+        </w:rPr>
+        <w:t>publickey</w:t>
+      </w:r>
+      <w:proofErr w:type="spellEnd"/>
+      <w:r>
+        <w:rPr>
+          <w:i/>
+        </w:rPr>
+        <w:t>).</w:t>
+      </w:r>
+    </w:p>
+    <w:p>
+      <w:pPr>
+        <w:rPr>
+          <w:i/>
+        </w:rPr>
+      </w:pPr>
+      <w:proofErr w:type="gramStart"/>
+      <w:r>
+        <w:rPr>
+          <w:i/>
+        </w:rPr>
+        <w:t>fatal</w:t>
+      </w:r>
+      <w:proofErr w:type="gramEnd"/>
+      <w:r>
+        <w:rPr>
+          <w:i/>
+        </w:rPr>
+        <w:t>: The remote end hung up unexpectedly</w:t>
+      </w:r>
+    </w:p>
+    <w:p>
+      <w:pPr>
+        <w:rPr>
+          <w:i/>
+        </w:rPr>
+      </w:pPr>
+    </w:p>
+    <w:p>
+      <w:r>
+        <w:t>This command will create a directory named “</w:t>
+      </w:r>
+      <w:proofErr w:type="spellStart"/>
+      <w:r>
+        <w:t>bioinformatics_toolbox</w:t>
+      </w:r>
+      <w:proofErr w:type="spellEnd"/>
+      <w:r>
+        <w:t xml:space="preserve">”. Add some files into this directory, and type: </w:t>
+      </w:r>
+    </w:p>
+    <w:p/>
+    <w:p>
+      <w:pPr>
+        <w:pBdr>
+          <w:top w:val="single" w:sz="4" w:space="1" w:color="auto"/>
+          <w:left w:val="single" w:sz="4" w:space="4" w:color="auto"/>
+          <w:bottom w:val="single" w:sz="4" w:space="1" w:color="auto"/>
+          <w:right w:val="single" w:sz="4" w:space="4" w:color="auto"/>
+        </w:pBdr>
       </w:pPr>
       <m:oMathPara>
         <m:oMathParaPr>
@@ -39,28 +323,7 @@
             <w:rPr>
               <w:rFonts w:ascii="Cambria Math" w:hAnsi="Cambria Math"/>
             </w:rPr>
-            <m:t xml:space="preserve">$ git init </m:t>
-          </m:r>
-        </m:oMath>
-      </m:oMathPara>
-    </w:p>
-    <w:p/>
-    <w:p>
-      <w:r>
-        <w:t>If there is existing files in the directory, you can add them using:</w:t>
-      </w:r>
-    </w:p>
-    <w:p/>
-    <w:p>
-      <m:oMathPara>
-        <m:oMathParaPr>
-          <m:jc m:val="left"/>
-        </m:oMathParaPr>
-        <m:oMath>
-          <m:r>
-            <w:rPr>
-              <w:rFonts w:ascii="Cambria Math" w:hAnsi="Cambria Math"/>
-            </w:rPr>
+            <w:lastRenderedPageBreak/>
             <m:t>$ git add*</m:t>
           </m:r>
         </m:oMath>
@@ -78,12 +341,18 @@
         <w:t xml:space="preserve"> </w:t>
       </w:r>
       <w:r>
-        <w:t xml:space="preserve">commit our first repository: </w:t>
+        <w:t xml:space="preserve">do our first commit: </w:t>
       </w:r>
     </w:p>
     <w:p/>
     <w:p>
       <w:pPr>
+        <w:pBdr>
+          <w:top w:val="single" w:sz="4" w:space="1" w:color="auto"/>
+          <w:left w:val="single" w:sz="4" w:space="4" w:color="auto"/>
+          <w:bottom w:val="single" w:sz="4" w:space="1" w:color="auto"/>
+          <w:right w:val="single" w:sz="4" w:space="4" w:color="auto"/>
+        </w:pBdr>
         <w:rPr>
           <w:i/>
         </w:rPr>
@@ -118,13 +387,7 @@
     </w:p>
     <w:p>
       <w:r>
-        <w:t xml:space="preserve">This command </w:t>
-      </w:r>
-      <w:r>
-        <w:t xml:space="preserve">tells git to keep a permanent copy of </w:t>
-      </w:r>
-      <w:r>
-        <w:t xml:space="preserve">the current files. To check whether </w:t>
+        <w:t xml:space="preserve">This command tells git to keep a permanent copy of the current files. To check whether </w:t>
       </w:r>
       <w:proofErr w:type="gramStart"/>
       <w:r>
@@ -138,6 +401,12 @@
     <w:p/>
     <w:p>
       <w:pPr>
+        <w:pBdr>
+          <w:top w:val="single" w:sz="4" w:space="1" w:color="auto"/>
+          <w:left w:val="single" w:sz="4" w:space="4" w:color="auto"/>
+          <w:bottom w:val="single" w:sz="4" w:space="1" w:color="auto"/>
+          <w:right w:val="single" w:sz="4" w:space="4" w:color="auto"/>
+        </w:pBdr>
         <w:rPr>
           <w:i/>
         </w:rPr>
@@ -163,17 +432,202 @@
         <w:t xml:space="preserve"> status</w:t>
       </w:r>
     </w:p>
-    <w:p>
-      <w:pPr>
-        <w:rPr>
-          <w:i/>
-        </w:rPr>
-      </w:pPr>
-    </w:p>
-    <w:p>
-      <w:bookmarkStart w:id="0" w:name="_GoBack"/>
-      <w:bookmarkEnd w:id="0"/>
-    </w:p>
+    <w:p/>
+    <w:p>
+      <w:r>
+        <w:t xml:space="preserve">You will see: </w:t>
+      </w:r>
+      <w:r>
+        <w:rPr>
+          <w:noProof/>
+        </w:rPr>
+        <w:drawing>
+          <wp:inline distT="0" distB="0" distL="0" distR="0" wp14:anchorId="25237903" wp14:editId="5CE635CA">
+            <wp:extent cx="5486400" cy="642646"/>
+            <wp:effectExtent l="0" t="0" r="0" b="0"/>
+            <wp:docPr id="2" name="Picture 2"/>
+            <wp:cNvGraphicFramePr>
+              <a:graphicFrameLocks xmlns:a="http://schemas.openxmlformats.org/drawingml/2006/main" noChangeAspect="1"/>
+            </wp:cNvGraphicFramePr>
+            <a:graphic xmlns:a="http://schemas.openxmlformats.org/drawingml/2006/main">
+              <a:graphicData uri="http://schemas.openxmlformats.org/drawingml/2006/picture">
+                <pic:pic xmlns:pic="http://schemas.openxmlformats.org/drawingml/2006/picture">
+                  <pic:nvPicPr>
+                    <pic:cNvPr id="0" name="Picture 2"/>
+                    <pic:cNvPicPr>
+                      <a:picLocks noChangeAspect="1" noChangeArrowheads="1"/>
+                    </pic:cNvPicPr>
+                  </pic:nvPicPr>
+                  <pic:blipFill>
+                    <a:blip r:embed="rId9">
+                      <a:extLst>
+                        <a:ext uri="{28A0092B-C50C-407E-A947-70E740481C1C}">
+                          <a14:useLocalDpi xmlns:a14="http://schemas.microsoft.com/office/drawing/2010/main" val="0"/>
+                        </a:ext>
+                      </a:extLst>
+                    </a:blip>
+                    <a:srcRect/>
+                    <a:stretch>
+                      <a:fillRect/>
+                    </a:stretch>
+                  </pic:blipFill>
+                  <pic:spPr bwMode="auto">
+                    <a:xfrm>
+                      <a:off x="0" y="0"/>
+                      <a:ext cx="5486400" cy="642646"/>
+                    </a:xfrm>
+                    <a:prstGeom prst="rect">
+                      <a:avLst/>
+                    </a:prstGeom>
+                    <a:noFill/>
+                    <a:ln>
+                      <a:noFill/>
+                    </a:ln>
+                  </pic:spPr>
+                </pic:pic>
+              </a:graphicData>
+            </a:graphic>
+          </wp:inline>
+        </w:drawing>
+      </w:r>
+    </w:p>
+    <w:p/>
+    <w:p>
+      <w:r>
+        <w:t xml:space="preserve">This reflects that we have committed the newly added files locally, but have not ‘pushed’ the local file to our remove repo on </w:t>
+      </w:r>
+      <w:proofErr w:type="spellStart"/>
+      <w:r>
+        <w:t>github</w:t>
+      </w:r>
+      <w:proofErr w:type="spellEnd"/>
+      <w:r>
+        <w:t xml:space="preserve">. To push, use: </w:t>
+      </w:r>
+    </w:p>
+    <w:p/>
+    <w:p>
+      <w:pPr>
+        <w:pBdr>
+          <w:top w:val="single" w:sz="4" w:space="1" w:color="auto"/>
+          <w:left w:val="single" w:sz="4" w:space="4" w:color="auto"/>
+          <w:bottom w:val="single" w:sz="4" w:space="1" w:color="auto"/>
+          <w:right w:val="single" w:sz="4" w:space="4" w:color="auto"/>
+        </w:pBdr>
+        <w:rPr>
+          <w:i/>
+        </w:rPr>
+      </w:pPr>
+      <w:r>
+        <w:rPr>
+          <w:i/>
+        </w:rPr>
+        <w:t xml:space="preserve">$ </w:t>
+      </w:r>
+      <w:proofErr w:type="gramStart"/>
+      <w:r>
+        <w:rPr>
+          <w:i/>
+        </w:rPr>
+        <w:t>git</w:t>
+      </w:r>
+      <w:proofErr w:type="gramEnd"/>
+      <w:r>
+        <w:rPr>
+          <w:i/>
+        </w:rPr>
+        <w:t xml:space="preserve"> push origin master</w:t>
+      </w:r>
+    </w:p>
+    <w:p>
+      <w:pPr>
+        <w:rPr>
+          <w:i/>
+        </w:rPr>
+      </w:pPr>
+    </w:p>
+    <w:p>
+      <w:r>
+        <w:t xml:space="preserve">To exclude a file, first create </w:t>
+      </w:r>
+      <w:proofErr w:type="gramStart"/>
+      <w:r>
+        <w:t>a .</w:t>
+      </w:r>
+      <w:proofErr w:type="spellStart"/>
+      <w:r>
+        <w:t>gitignore</w:t>
+      </w:r>
+      <w:proofErr w:type="spellEnd"/>
+      <w:proofErr w:type="gramEnd"/>
+      <w:r>
+        <w:t xml:space="preserve"> file:</w:t>
+      </w:r>
+    </w:p>
+    <w:p/>
+    <w:p>
+      <w:pPr>
+        <w:pBdr>
+          <w:top w:val="single" w:sz="4" w:space="1" w:color="auto"/>
+          <w:left w:val="single" w:sz="4" w:space="4" w:color="auto"/>
+          <w:bottom w:val="single" w:sz="4" w:space="1" w:color="auto"/>
+          <w:right w:val="single" w:sz="4" w:space="4" w:color="auto"/>
+        </w:pBdr>
+      </w:pPr>
+      <w:r>
+        <w:t xml:space="preserve">$ </w:t>
+      </w:r>
+      <w:proofErr w:type="gramStart"/>
+      <w:r>
+        <w:t>touch</w:t>
+      </w:r>
+      <w:proofErr w:type="gramEnd"/>
+      <w:r>
+        <w:t xml:space="preserve"> .</w:t>
+      </w:r>
+      <w:proofErr w:type="spellStart"/>
+      <w:r>
+        <w:t>gitignore</w:t>
+      </w:r>
+      <w:proofErr w:type="spellEnd"/>
+    </w:p>
+    <w:p/>
+    <w:p>
+      <w:r>
+        <w:t xml:space="preserve">Then add files you don’t want to include. For example: </w:t>
+      </w:r>
+    </w:p>
+    <w:p/>
+    <w:p>
+      <w:pPr>
+        <w:pBdr>
+          <w:top w:val="single" w:sz="4" w:space="1" w:color="auto"/>
+          <w:left w:val="single" w:sz="4" w:space="4" w:color="auto"/>
+          <w:bottom w:val="single" w:sz="4" w:space="1" w:color="auto"/>
+          <w:right w:val="single" w:sz="4" w:space="4" w:color="auto"/>
+        </w:pBdr>
+      </w:pPr>
+      <w:r>
+        <w:t xml:space="preserve">$ </w:t>
+      </w:r>
+      <w:proofErr w:type="gramStart"/>
+      <w:r>
+        <w:t>echo</w:t>
+      </w:r>
+      <w:proofErr w:type="gramEnd"/>
+      <w:r>
+        <w:t xml:space="preserve"> '.nfs0000000006ee455100000edb' &gt;&gt; .</w:t>
+      </w:r>
+      <w:proofErr w:type="spellStart"/>
+      <w:r>
+        <w:t>gitignore</w:t>
+      </w:r>
+      <w:proofErr w:type="spellEnd"/>
+    </w:p>
+    <w:p/>
+    <w:p/>
+    <w:p/>
+    <w:p/>
     <w:sectPr>
       <w:pgSz w:w="12240" w:h="15840"/>
       <w:pgMar w:top="1440" w:right="1800" w:bottom="1440" w:left="1800" w:header="720" w:footer="720" w:gutter="0"/>
@@ -702,6 +1156,7 @@
   <w:style w:type="paragraph" w:default="1" w:styleId="Normal">
     <w:name w:val="Normal"/>
     <w:qFormat/>
+    <w:rsid w:val="001C017A"/>
   </w:style>
   <w:style w:type="paragraph" w:styleId="Heading1">
     <w:name w:val="heading 1"/>
@@ -847,6 +1302,17 @@
     <w:uiPriority w:val="99"/>
     <w:semiHidden/>
     <w:rsid w:val="00AF3E58"/>
+  </w:style>
+  <w:style w:type="character" w:styleId="Hyperlink">
+    <w:name w:val="Hyperlink"/>
+    <w:basedOn w:val="DefaultParagraphFont"/>
+    <w:uiPriority w:val="99"/>
+    <w:unhideWhenUsed/>
+    <w:rsid w:val="001C017A"/>
+    <w:rPr>
+      <w:color w:val="0000FF" w:themeColor="hyperlink"/>
+      <w:u w:val="single"/>
+    </w:rPr>
   </w:style>
 </w:styles>
 </file>
@@ -1006,6 +1472,7 @@
   <w:style w:type="paragraph" w:default="1" w:styleId="Normal">
     <w:name w:val="Normal"/>
     <w:qFormat/>
+    <w:rsid w:val="001C017A"/>
   </w:style>
   <w:style w:type="paragraph" w:styleId="Heading1">
     <w:name w:val="heading 1"/>
@@ -1151,6 +1618,17 @@
     <w:uiPriority w:val="99"/>
     <w:semiHidden/>
     <w:rsid w:val="00AF3E58"/>
+  </w:style>
+  <w:style w:type="character" w:styleId="Hyperlink">
+    <w:name w:val="Hyperlink"/>
+    <w:basedOn w:val="DefaultParagraphFont"/>
+    <w:uiPriority w:val="99"/>
+    <w:unhideWhenUsed/>
+    <w:rsid w:val="001C017A"/>
+    <w:rPr>
+      <w:color w:val="0000FF" w:themeColor="hyperlink"/>
+      <w:u w:val="single"/>
+    </w:rPr>
   </w:style>
 </w:styles>
 </file>

</xml_diff>